<commit_message>
Added Excel Version of Build Order
</commit_message>
<xml_diff>
--- a/Team X Build Order.docx
+++ b/Team X Build Order.docx
@@ -117,8 +117,33 @@
           <w:szCs w:val="28"/>
         </w:rPr>
         <w:tab/>
-        <w:t>Priority 2: Color coordinate portals using border/ center</w:t>
-      </w:r>
+        <w:t xml:space="preserve">Priority 2: </w:t>
+      </w:r>
+      <w:proofErr w:type="spellStart"/>
+      <w:r>
+        <w:rPr>
+          <w:sz w:val="28"/>
+          <w:szCs w:val="28"/>
+        </w:rPr>
+        <w:t>Color</w:t>
+      </w:r>
+      <w:proofErr w:type="spellEnd"/>
+      <w:r>
+        <w:rPr>
+          <w:sz w:val="28"/>
+          <w:szCs w:val="28"/>
+        </w:rPr>
+        <w:t xml:space="preserve"> coordinate portals using border/ </w:t>
+      </w:r>
+      <w:proofErr w:type="spellStart"/>
+      <w:r>
+        <w:rPr>
+          <w:sz w:val="28"/>
+          <w:szCs w:val="28"/>
+        </w:rPr>
+        <w:t>center</w:t>
+      </w:r>
+      <w:proofErr w:type="spellEnd"/>
     </w:p>
     <w:p>
       <w:pPr>
@@ -208,8 +233,6 @@
         <w:tab/>
         <w:t>Priority 3: Any other sounds in master list</w:t>
       </w:r>
-      <w:bookmarkStart w:id="0" w:name="_GoBack"/>
-      <w:bookmarkEnd w:id="0"/>
     </w:p>
     <w:p>
       <w:pPr>
@@ -836,6 +859,31 @@
         <w:tab/>
         <w:t>Priority 2: Build the real level</w:t>
       </w:r>
+    </w:p>
+    <w:p>
+      <w:pPr>
+        <w:rPr>
+          <w:sz w:val="28"/>
+          <w:szCs w:val="28"/>
+        </w:rPr>
+      </w:pPr>
+      <w:r>
+        <w:rPr>
+          <w:sz w:val="28"/>
+          <w:szCs w:val="28"/>
+        </w:rPr>
+        <w:tab/>
+        <w:t xml:space="preserve">Priority 3: </w:t>
+      </w:r>
+      <w:bookmarkStart w:id="0" w:name="_GoBack"/>
+      <w:r>
+        <w:rPr>
+          <w:sz w:val="28"/>
+          <w:szCs w:val="28"/>
+        </w:rPr>
+        <w:t>Start implementing conversations</w:t>
+      </w:r>
+      <w:bookmarkEnd w:id="0"/>
     </w:p>
     <w:sectPr>
       <w:pgSz w:w="11906" w:h="16838"/>

</xml_diff>